<commit_message>
Corrige uns detalhes e acerta doc
</commit_message>
<xml_diff>
--- a/docs/doc.docx
+++ b/docs/doc.docx
@@ -136,7 +136,21 @@
       </w:r>
       <w:proofErr w:type="spellEnd"/>
       <w:r>
-        <w:t xml:space="preserve"> como a máster, como o </w:t>
+        <w:t xml:space="preserve"> como a </w:t>
+      </w:r>
+      <w:proofErr w:type="spellStart"/>
+      <w:r>
+        <w:t>m</w:t>
+      </w:r>
+      <w:r>
+        <w:t>a</w:t>
+      </w:r>
+      <w:r>
+        <w:t>ster</w:t>
+      </w:r>
+      <w:proofErr w:type="spellEnd"/>
+      <w:r>
+        <w:t xml:space="preserve">, como o </w:t>
       </w:r>
       <w:proofErr w:type="spellStart"/>
       <w:r>
@@ -144,28 +158,21 @@
       </w:r>
       <w:proofErr w:type="spellEnd"/>
       <w:r>
-        <w:t xml:space="preserve"> não está em produção ela não será usada (mas é bom saber </w:t>
-      </w:r>
-      <w:proofErr w:type="gramStart"/>
-      <w:r>
-        <w:t>pra</w:t>
-      </w:r>
-      <w:proofErr w:type="gramEnd"/>
-      <w:r>
-        <w:t xml:space="preserve"> que ela serve).</w:t>
+        <w:t xml:space="preserve"> não está em produção ela não será usada</w:t>
+      </w:r>
+      <w:r>
+        <w:t>.</w:t>
       </w:r>
     </w:p>
     <w:p>
       <w:r>
         <w:t xml:space="preserve">O GIT FLOW é usado </w:t>
       </w:r>
-      <w:proofErr w:type="spellStart"/>
-      <w:r>
-        <w:t>apartir</w:t>
-      </w:r>
-      <w:proofErr w:type="spellEnd"/>
-      <w:r>
-        <w:t xml:space="preserve"> de FEATURES, que são pequenas mudanças isoladas, sabe os itens do design </w:t>
+      <w:r>
+        <w:t>baseado em</w:t>
+      </w:r>
+      <w:r>
+        <w:t xml:space="preserve"> FEATURES, que são pequenas mudanças isoladas, sabe os itens do design </w:t>
       </w:r>
       <w:proofErr w:type="spellStart"/>
       <w:r>
@@ -591,6 +598,113 @@
         <w:t>.</w:t>
       </w:r>
     </w:p>
+    <w:p>
+      <w:r>
+        <w:t xml:space="preserve">Temos outro conceito chamado </w:t>
+      </w:r>
+      <w:r>
+        <w:rPr>
+          <w:b/>
+        </w:rPr>
+        <w:t>WET</w:t>
+      </w:r>
+      <w:r>
+        <w:rPr>
+          <w:b/>
+        </w:rPr>
+        <w:t xml:space="preserve"> (</w:t>
+      </w:r>
+      <w:proofErr w:type="spellStart"/>
+      <w:r>
+        <w:rPr>
+          <w:b/>
+        </w:rPr>
+        <w:t>write</w:t>
+      </w:r>
+      <w:proofErr w:type="spellEnd"/>
+      <w:r>
+        <w:rPr>
+          <w:b/>
+        </w:rPr>
+        <w:t xml:space="preserve"> </w:t>
+      </w:r>
+      <w:proofErr w:type="spellStart"/>
+      <w:r>
+        <w:rPr>
+          <w:b/>
+        </w:rPr>
+        <w:t>everythinf</w:t>
+      </w:r>
+      <w:proofErr w:type="spellEnd"/>
+      <w:r>
+        <w:rPr>
+          <w:b/>
+        </w:rPr>
+        <w:t xml:space="preserve"> </w:t>
+      </w:r>
+      <w:proofErr w:type="spellStart"/>
+      <w:r>
+        <w:rPr>
+          <w:b/>
+        </w:rPr>
+        <w:t>twice</w:t>
+      </w:r>
+      <w:proofErr w:type="spellEnd"/>
+      <w:r>
+        <w:rPr>
+          <w:b/>
+        </w:rPr>
+        <w:t>)</w:t>
+      </w:r>
+      <w:r>
+        <w:t xml:space="preserve"> que </w:t>
+      </w:r>
+      <w:r>
+        <w:t xml:space="preserve">significa “escreva tudo duas </w:t>
+      </w:r>
+      <w:proofErr w:type="gramStart"/>
+      <w:r>
+        <w:t>vezes”</w:t>
+      </w:r>
+      <w:r>
+        <w:t>...</w:t>
+      </w:r>
+      <w:proofErr w:type="gramEnd"/>
+      <w:r>
+        <w:t xml:space="preserve"> completamente diferente do DRY</w:t>
+      </w:r>
+      <w:r>
+        <w:t>?</w:t>
+      </w:r>
+    </w:p>
+    <w:p>
+      <w:r>
+        <w:t xml:space="preserve">Não! O WET segue um principio que uma repetição de código pode fazer duas coisas diferentes parecerem </w:t>
+      </w:r>
+      <w:proofErr w:type="gramStart"/>
+      <w:r>
+        <w:t>iguais</w:t>
+      </w:r>
+      <w:proofErr w:type="gramEnd"/>
+      <w:r>
+        <w:t xml:space="preserve"> mas na verdade não são! </w:t>
+      </w:r>
+    </w:p>
+    <w:p>
+      <w:pPr>
+        <w:rPr>
+          <w:b/>
+        </w:rPr>
+      </w:pPr>
+      <w:r>
+        <w:t>Tipo uma regra de negócio poder mudar no futuro, então com isso o WET fala que tudo bem ter uma repetição que isso não tem grande impacto na manutenibilidade e pode ajudar futuramente.</w:t>
+      </w:r>
+    </w:p>
+    <w:p>
+      <w:r>
+        <w:t>Então enquanto você estiver escrevendo algum código e ver que há apenas uma repetição, não é necessário abstrair de imediato, apenas com 3 ou mais.</w:t>
+      </w:r>
+    </w:p>
     <w:p/>
     <w:p>
       <w:pPr>
@@ -602,125 +716,1528 @@
         <w:rPr>
           <w:b/>
         </w:rPr>
-        <w:t>WET (</w:t>
-      </w:r>
-      <w:proofErr w:type="spellStart"/>
-      <w:r>
-        <w:rPr>
-          <w:b/>
-        </w:rPr>
-        <w:t>write</w:t>
-      </w:r>
-      <w:proofErr w:type="spellEnd"/>
-      <w:r>
-        <w:rPr>
-          <w:b/>
-        </w:rPr>
+        <w:t>Mensagens de Erro:</w:t>
+      </w:r>
+    </w:p>
+    <w:p>
+      <w:r>
+        <w:t xml:space="preserve">As mensagens de erro do </w:t>
+      </w:r>
+      <w:proofErr w:type="spellStart"/>
+      <w:r>
+        <w:t>Fatecarona</w:t>
+      </w:r>
+      <w:proofErr w:type="spellEnd"/>
+      <w:r>
+        <w:t xml:space="preserve"> são feitas a partir da </w:t>
+      </w:r>
+      <w:proofErr w:type="spellStart"/>
+      <w:r>
+        <w:t>lib</w:t>
+      </w:r>
+      <w:proofErr w:type="spellEnd"/>
+      <w:r>
+        <w:t xml:space="preserve"> do material design</w:t>
+      </w:r>
+      <w:r>
+        <w:t xml:space="preserve"> que sua referência é armazenada em uma variável global “</w:t>
+      </w:r>
+      <w:proofErr w:type="spellStart"/>
+      <w:r>
+        <w:t>window</w:t>
+      </w:r>
+      <w:proofErr w:type="spellEnd"/>
+      <w:r>
+        <w:t>” de manipulação de DOM</w:t>
+      </w:r>
+      <w:r>
+        <w:t>, em v</w:t>
+      </w:r>
+      <w:r>
+        <w:t>á</w:t>
+      </w:r>
+      <w:r>
+        <w:t xml:space="preserve">rios lugares do </w:t>
+      </w:r>
+      <w:proofErr w:type="spellStart"/>
+      <w:r>
+        <w:t>webapp</w:t>
+      </w:r>
+      <w:proofErr w:type="spellEnd"/>
+      <w:r>
+        <w:t xml:space="preserve"> temos código desse tipo: </w:t>
+      </w:r>
+    </w:p>
+    <w:p>
+      <w:r>
+        <w:rPr>
+          <w:noProof/>
+        </w:rPr>
+        <w:drawing>
+          <wp:inline distT="0" distB="0" distL="0" distR="0" wp14:anchorId="007F0123" wp14:editId="5F38FAFD">
+            <wp:extent cx="5400040" cy="692785"/>
+            <wp:effectExtent l="0" t="0" r="0" b="0"/>
+            <wp:docPr id="2" name="Imagem 2"/>
+            <wp:cNvGraphicFramePr>
+              <a:graphicFrameLocks xmlns:a="http://schemas.openxmlformats.org/drawingml/2006/main" noChangeAspect="1"/>
+            </wp:cNvGraphicFramePr>
+            <a:graphic xmlns:a="http://schemas.openxmlformats.org/drawingml/2006/main">
+              <a:graphicData uri="http://schemas.openxmlformats.org/drawingml/2006/picture">
+                <pic:pic xmlns:pic="http://schemas.openxmlformats.org/drawingml/2006/picture">
+                  <pic:nvPicPr>
+                    <pic:cNvPr id="1" name=""/>
+                    <pic:cNvPicPr/>
+                  </pic:nvPicPr>
+                  <pic:blipFill>
+                    <a:blip r:embed="rId5"/>
+                    <a:stretch>
+                      <a:fillRect/>
+                    </a:stretch>
+                  </pic:blipFill>
+                  <pic:spPr>
+                    <a:xfrm>
+                      <a:off x="0" y="0"/>
+                      <a:ext cx="5400040" cy="692785"/>
+                    </a:xfrm>
+                    <a:prstGeom prst="rect">
+                      <a:avLst/>
+                    </a:prstGeom>
+                  </pic:spPr>
+                </pic:pic>
+              </a:graphicData>
+            </a:graphic>
+          </wp:inline>
+        </w:drawing>
+      </w:r>
+    </w:p>
+    <w:p>
+      <w:r>
+        <w:t xml:space="preserve">Essa é um </w:t>
+      </w:r>
+      <w:proofErr w:type="spellStart"/>
+      <w:r>
+        <w:t>popup</w:t>
+      </w:r>
+      <w:proofErr w:type="spellEnd"/>
+      <w:r>
+        <w:t xml:space="preserve"> básico do </w:t>
+      </w:r>
+      <w:proofErr w:type="spellStart"/>
+      <w:r>
+        <w:t>fatecarona</w:t>
+      </w:r>
+      <w:proofErr w:type="spellEnd"/>
+      <w:r>
+        <w:t xml:space="preserve"> usando diretamente </w:t>
+      </w:r>
+      <w:r>
+        <w:t>na implementação de um componente chamado “</w:t>
+      </w:r>
+      <w:proofErr w:type="spellStart"/>
+      <w:r>
+        <w:t>GlobalDialog</w:t>
+      </w:r>
+      <w:proofErr w:type="spellEnd"/>
+      <w:r>
+        <w:t>” bastante genérico</w:t>
+      </w:r>
+      <w:r>
+        <w:t xml:space="preserve">, agora irei criar meu próprio </w:t>
+      </w:r>
+      <w:proofErr w:type="spellStart"/>
+      <w:r>
+        <w:t>popup</w:t>
+      </w:r>
+      <w:proofErr w:type="spellEnd"/>
+      <w:r>
+        <w:t xml:space="preserve"> com estilos pré-definidos... do jeito que está vou ter que alterar todos os </w:t>
+      </w:r>
+      <w:r>
+        <w:lastRenderedPageBreak/>
+        <w:t>“</w:t>
+      </w:r>
+      <w:proofErr w:type="spellStart"/>
+      <w:r>
+        <w:t>window.displayDialog</w:t>
+      </w:r>
+      <w:proofErr w:type="spellEnd"/>
+      <w:r>
+        <w:t xml:space="preserve">” (que tem 41 resultados diferentes no projeto, vou literalmente alterar em 41 lugares diferentes </w:t>
+      </w:r>
+      <w:r>
+        <w:rPr>
+          <mc:AlternateContent>
+            <mc:Choice Requires="w16se"/>
+            <mc:Fallback>
+              <w:rFonts w:ascii="Segoe UI Emoji" w:eastAsia="Segoe UI Emoji" w:hAnsi="Segoe UI Emoji" w:cs="Segoe UI Emoji"/>
+            </mc:Fallback>
+          </mc:AlternateContent>
+        </w:rPr>
+        <mc:AlternateContent>
+          <mc:Choice Requires="w16se">
+            <w16se:symEx w16se:font="Segoe UI Emoji" w16se:char="2639"/>
+          </mc:Choice>
+          <mc:Fallback>
+            <w:t>☹</w:t>
+          </mc:Fallback>
+        </mc:AlternateContent>
+      </w:r>
+      <w:r>
+        <w:t xml:space="preserve"> vai dar um trabalhão)</w:t>
+      </w:r>
+    </w:p>
+    <w:p>
+      <w:r>
+        <w:t xml:space="preserve">Durante o </w:t>
+      </w:r>
+      <w:proofErr w:type="spellStart"/>
+      <w:r>
+        <w:t>survey</w:t>
+      </w:r>
+      <w:proofErr w:type="spellEnd"/>
+      <w:r>
+        <w:t xml:space="preserve"> as pessoas ficaram travadas no </w:t>
+      </w:r>
+      <w:proofErr w:type="spellStart"/>
+      <w:r>
+        <w:t>popup</w:t>
+      </w:r>
+      <w:proofErr w:type="spellEnd"/>
+      <w:r>
+        <w:t>, ou ficaram esperando alguma coisa ou procuravam um botão de fechar e não acontecia nada, então vou criar minha própria “</w:t>
+      </w:r>
+      <w:proofErr w:type="spellStart"/>
+      <w:r>
+        <w:t>lib</w:t>
+      </w:r>
+      <w:proofErr w:type="spellEnd"/>
+      <w:r>
+        <w:t xml:space="preserve">” de </w:t>
+      </w:r>
+      <w:proofErr w:type="spellStart"/>
+      <w:r>
+        <w:t>popup</w:t>
+      </w:r>
+      <w:proofErr w:type="spellEnd"/>
+      <w:r>
+        <w:t xml:space="preserve"> para ter um ponto único que posso alterar e customizar...</w:t>
+      </w:r>
+    </w:p>
+    <w:p>
+      <w:r>
+        <w:t xml:space="preserve">Criando o pacote </w:t>
+      </w:r>
+      <w:proofErr w:type="spellStart"/>
+      <w:r>
+        <w:t>PopUp</w:t>
+      </w:r>
+      <w:proofErr w:type="spellEnd"/>
+      <w:r>
+        <w:t>:</w:t>
+      </w:r>
+    </w:p>
+    <w:p>
+      <w:r>
+        <w:t xml:space="preserve">O </w:t>
+      </w:r>
+      <w:proofErr w:type="spellStart"/>
+      <w:r>
+        <w:t>popUp</w:t>
+      </w:r>
+      <w:proofErr w:type="spellEnd"/>
+      <w:r>
+        <w:t xml:space="preserve"> atual está assim:</w:t>
+      </w:r>
+    </w:p>
+    <w:p>
+      <w:r>
+        <w:rPr>
+          <w:noProof/>
+        </w:rPr>
+        <w:drawing>
+          <wp:inline distT="0" distB="0" distL="0" distR="0" wp14:anchorId="425C82DD" wp14:editId="0AB8F6A7">
+            <wp:extent cx="1939797" cy="746076"/>
+            <wp:effectExtent l="0" t="0" r="3810" b="0"/>
+            <wp:docPr id="13" name="Imagem 13"/>
+            <wp:cNvGraphicFramePr>
+              <a:graphicFrameLocks xmlns:a="http://schemas.openxmlformats.org/drawingml/2006/main" noChangeAspect="1"/>
+            </wp:cNvGraphicFramePr>
+            <a:graphic xmlns:a="http://schemas.openxmlformats.org/drawingml/2006/main">
+              <a:graphicData uri="http://schemas.openxmlformats.org/drawingml/2006/picture">
+                <pic:pic xmlns:pic="http://schemas.openxmlformats.org/drawingml/2006/picture">
+                  <pic:nvPicPr>
+                    <pic:cNvPr id="1" name=""/>
+                    <pic:cNvPicPr/>
+                  </pic:nvPicPr>
+                  <pic:blipFill>
+                    <a:blip r:embed="rId6"/>
+                    <a:stretch>
+                      <a:fillRect/>
+                    </a:stretch>
+                  </pic:blipFill>
+                  <pic:spPr>
+                    <a:xfrm>
+                      <a:off x="0" y="0"/>
+                      <a:ext cx="2003079" cy="770415"/>
+                    </a:xfrm>
+                    <a:prstGeom prst="rect">
+                      <a:avLst/>
+                    </a:prstGeom>
+                  </pic:spPr>
+                </pic:pic>
+              </a:graphicData>
+            </a:graphic>
+          </wp:inline>
+        </w:drawing>
+      </w:r>
+    </w:p>
+    <w:p>
+      <w:r>
+        <w:t xml:space="preserve">Cada pagina chama o </w:t>
+      </w:r>
+      <w:proofErr w:type="spellStart"/>
+      <w:r>
+        <w:t>popup</w:t>
+      </w:r>
+      <w:proofErr w:type="spellEnd"/>
+      <w:r>
+        <w:t xml:space="preserve"> passando </w:t>
+      </w:r>
+      <w:r>
+        <w:t>todos os</w:t>
+      </w:r>
+      <w:r>
+        <w:t xml:space="preserve"> parâmetros.</w:t>
+      </w:r>
+    </w:p>
+    <w:p>
+      <w:r>
+        <w:t>Criando meu próprio pacote ficou assim:</w:t>
+      </w:r>
+    </w:p>
+    <w:p>
+      <w:r>
+        <w:rPr>
+          <w:noProof/>
+        </w:rPr>
+        <w:drawing>
+          <wp:inline distT="0" distB="0" distL="0" distR="0" wp14:anchorId="4303E438" wp14:editId="30957B71">
+            <wp:extent cx="2363151" cy="1331958"/>
+            <wp:effectExtent l="0" t="0" r="0" b="1905"/>
+            <wp:docPr id="4" name="Imagem 4"/>
+            <wp:cNvGraphicFramePr>
+              <a:graphicFrameLocks xmlns:a="http://schemas.openxmlformats.org/drawingml/2006/main" noChangeAspect="1"/>
+            </wp:cNvGraphicFramePr>
+            <a:graphic xmlns:a="http://schemas.openxmlformats.org/drawingml/2006/main">
+              <a:graphicData uri="http://schemas.openxmlformats.org/drawingml/2006/picture">
+                <pic:pic xmlns:pic="http://schemas.openxmlformats.org/drawingml/2006/picture">
+                  <pic:nvPicPr>
+                    <pic:cNvPr id="1" name=""/>
+                    <pic:cNvPicPr/>
+                  </pic:nvPicPr>
+                  <pic:blipFill>
+                    <a:blip r:embed="rId7"/>
+                    <a:stretch>
+                      <a:fillRect/>
+                    </a:stretch>
+                  </pic:blipFill>
+                  <pic:spPr>
+                    <a:xfrm>
+                      <a:off x="0" y="0"/>
+                      <a:ext cx="2419586" cy="1363767"/>
+                    </a:xfrm>
+                    <a:prstGeom prst="rect">
+                      <a:avLst/>
+                    </a:prstGeom>
+                  </pic:spPr>
+                </pic:pic>
+              </a:graphicData>
+            </a:graphic>
+          </wp:inline>
+        </w:drawing>
+      </w:r>
+    </w:p>
+    <w:p>
+      <w:r>
+        <w:t xml:space="preserve">O cliente passa um parâmetro “tipo” para o </w:t>
+      </w:r>
+      <w:proofErr w:type="spellStart"/>
+      <w:r>
+        <w:t>popupfactory</w:t>
+      </w:r>
+      <w:proofErr w:type="spellEnd"/>
+      <w:r>
+        <w:t>, assim ele escolhe qual implementação irá usar já com parâmetros pré-definidos.</w:t>
+      </w:r>
+    </w:p>
+    <w:p>
+      <w:r>
+        <w:t>Benefícios dessa nova estrutura:</w:t>
+      </w:r>
+    </w:p>
+    <w:p>
+      <w:r>
+        <w:t xml:space="preserve">A aplicação não chama a classe que tem detalhes de implementação diretamente, assim o cliente não precisa conhecer os detalhes da implementação do </w:t>
+      </w:r>
+      <w:proofErr w:type="spellStart"/>
+      <w:r>
+        <w:t>popup</w:t>
+      </w:r>
+      <w:proofErr w:type="spellEnd"/>
+      <w:r>
+        <w:t xml:space="preserve"> que estão nas classes especialistas, caso você queira adicionar um ícone ou animação você teria que faze-lo no cliente por meio de parâmetros, com a nova estrutura os detalhes ficam nas classes especialistas o cliente só tem que pedir </w:t>
+      </w:r>
+      <w:r>
+        <w:t xml:space="preserve">o tipo de </w:t>
+      </w:r>
+      <w:proofErr w:type="spellStart"/>
+      <w:r>
+        <w:t>popUp</w:t>
+      </w:r>
+      <w:proofErr w:type="spellEnd"/>
+      <w:r>
+        <w:t xml:space="preserve"> e o texto</w:t>
+      </w:r>
+      <w:r>
+        <w:t xml:space="preserve"> que será exibido</w:t>
+      </w:r>
+      <w:r>
+        <w:t>.</w:t>
+      </w:r>
+    </w:p>
+    <w:p>
+      <w:r>
+        <w:t>Forçando a barra</w:t>
+      </w:r>
+      <w:r>
+        <w:t>,</w:t>
+      </w:r>
+      <w:r>
+        <w:t xml:space="preserve"> poderia fazer uma comparação com um dos princípios do SOLID, a inversão de dependência que diz para dependermos de uma abstração ao invés de uma implementação, antes dependíamos da implementação do </w:t>
+      </w:r>
+      <w:proofErr w:type="spellStart"/>
+      <w:r>
+        <w:t>displayDialog</w:t>
+      </w:r>
+      <w:proofErr w:type="spellEnd"/>
+      <w:r>
+        <w:t xml:space="preserve">, agora de uma “abstração” </w:t>
+      </w:r>
+      <w:proofErr w:type="spellStart"/>
+      <w:r>
+        <w:t>Factory</w:t>
+      </w:r>
+      <w:proofErr w:type="spellEnd"/>
+      <w:r>
+        <w:t>.</w:t>
+      </w:r>
+    </w:p>
+    <w:p>
+      <w:r>
+        <w:t xml:space="preserve">A </w:t>
+      </w:r>
+      <w:proofErr w:type="spellStart"/>
+      <w:r>
+        <w:t>manutenabilidade</w:t>
+      </w:r>
+      <w:proofErr w:type="spellEnd"/>
+      <w:r>
+        <w:t xml:space="preserve"> melhora também</w:t>
+      </w:r>
+      <w:r>
+        <w:t>,</w:t>
+      </w:r>
+      <w:r>
+        <w:t xml:space="preserve"> lembra do DRY? Estamos repetindo o mesmo código de </w:t>
+      </w:r>
+      <w:proofErr w:type="spellStart"/>
+      <w:r>
+        <w:t>displayDialog</w:t>
+      </w:r>
+      <w:proofErr w:type="spellEnd"/>
+      <w:r>
+        <w:t xml:space="preserve"> em 41 lugares diferentes</w:t>
+      </w:r>
+      <w:r>
+        <w:t xml:space="preserve">, muitas vezes passando o mesmo parâmetro, </w:t>
+      </w:r>
+      <w:r>
+        <w:t xml:space="preserve">agora caso precise alterar o </w:t>
+      </w:r>
+      <w:proofErr w:type="spellStart"/>
+      <w:r>
+        <w:t>popup</w:t>
+      </w:r>
+      <w:proofErr w:type="spellEnd"/>
+      <w:r>
+        <w:t xml:space="preserve"> novamente no futuro, ele está concentrado em apenas um local.</w:t>
+      </w:r>
+    </w:p>
+    <w:p>
+      <w:r>
+        <w:t>A estrutura básica fic</w:t>
+      </w:r>
+      <w:r>
+        <w:t>a</w:t>
+      </w:r>
+      <w:r>
         <w:t xml:space="preserve"> </w:t>
       </w:r>
-      <w:proofErr w:type="spellStart"/>
-      <w:r>
-        <w:rPr>
-          <w:b/>
-        </w:rPr>
-        <w:t>everything</w:t>
-      </w:r>
-      <w:proofErr w:type="spellEnd"/>
-      <w:r>
-        <w:rPr>
-          <w:b/>
-        </w:rPr>
+      <w:proofErr w:type="gramStart"/>
+      <w:r>
+        <w:t>assim</w:t>
+      </w:r>
+      <w:r>
+        <w:t>(</w:t>
+      </w:r>
+      <w:proofErr w:type="gramEnd"/>
+      <w:r>
+        <w:t xml:space="preserve">essa </w:t>
+      </w:r>
+      <w:r>
+        <w:rPr>
+          <w:b/>
+        </w:rPr>
+        <w:t>não</w:t>
+      </w:r>
+      <w:r>
+        <w:t xml:space="preserve"> é a versão final)</w:t>
+      </w:r>
+      <w:r>
+        <w:t>:</w:t>
+      </w:r>
+    </w:p>
+    <w:p>
+      <w:r>
+        <w:rPr>
+          <w:noProof/>
+        </w:rPr>
+        <w:lastRenderedPageBreak/>
+        <w:drawing>
+          <wp:inline distT="0" distB="0" distL="0" distR="0" wp14:anchorId="440B148F" wp14:editId="1A392C0A">
+            <wp:extent cx="3274649" cy="2991621"/>
+            <wp:effectExtent l="0" t="0" r="2540" b="0"/>
+            <wp:docPr id="10" name="Imagem 10"/>
+            <wp:cNvGraphicFramePr>
+              <a:graphicFrameLocks xmlns:a="http://schemas.openxmlformats.org/drawingml/2006/main" noChangeAspect="1"/>
+            </wp:cNvGraphicFramePr>
+            <a:graphic xmlns:a="http://schemas.openxmlformats.org/drawingml/2006/main">
+              <a:graphicData uri="http://schemas.openxmlformats.org/drawingml/2006/picture">
+                <pic:pic xmlns:pic="http://schemas.openxmlformats.org/drawingml/2006/picture">
+                  <pic:nvPicPr>
+                    <pic:cNvPr id="1" name=""/>
+                    <pic:cNvPicPr/>
+                  </pic:nvPicPr>
+                  <pic:blipFill>
+                    <a:blip r:embed="rId8"/>
+                    <a:stretch>
+                      <a:fillRect/>
+                    </a:stretch>
+                  </pic:blipFill>
+                  <pic:spPr>
+                    <a:xfrm>
+                      <a:off x="0" y="0"/>
+                      <a:ext cx="3300029" cy="3014807"/>
+                    </a:xfrm>
+                    <a:prstGeom prst="rect">
+                      <a:avLst/>
+                    </a:prstGeom>
+                  </pic:spPr>
+                </pic:pic>
+              </a:graphicData>
+            </a:graphic>
+          </wp:inline>
+        </w:drawing>
+      </w:r>
+    </w:p>
+    <w:p/>
+    <w:p>
+      <w:r>
+        <w:t>M</w:t>
+      </w:r>
+      <w:r>
+        <w:t>ensagem de erro antes</w:t>
+      </w:r>
+      <w:r>
         <w:t xml:space="preserve"> </w:t>
       </w:r>
-      <w:proofErr w:type="spellStart"/>
-      <w:r>
-        <w:rPr>
-          <w:b/>
-        </w:rPr>
-        <w:t>twice</w:t>
-      </w:r>
-      <w:proofErr w:type="spellEnd"/>
-      <w:r>
-        <w:rPr>
-          <w:b/>
+      <w:r>
+        <w:t>(pessoas não sabiam sair dela)</w:t>
+      </w:r>
+      <w:r>
+        <w:t xml:space="preserve"> e depois (sempre com botão de escape)</w:t>
+      </w:r>
+      <w:r>
+        <w:t>:</w:t>
+      </w:r>
+    </w:p>
+    <w:p>
+      <w:r>
+        <w:rPr>
+          <w:noProof/>
+        </w:rPr>
+        <w:drawing>
+          <wp:inline distT="0" distB="0" distL="0" distR="0" wp14:anchorId="4F5E5853" wp14:editId="04BAAB88">
+            <wp:extent cx="2070135" cy="1601522"/>
+            <wp:effectExtent l="0" t="0" r="6350" b="0"/>
+            <wp:docPr id="7" name="Imagem 7"/>
+            <wp:cNvGraphicFramePr>
+              <a:graphicFrameLocks xmlns:a="http://schemas.openxmlformats.org/drawingml/2006/main" noChangeAspect="1"/>
+            </wp:cNvGraphicFramePr>
+            <a:graphic xmlns:a="http://schemas.openxmlformats.org/drawingml/2006/main">
+              <a:graphicData uri="http://schemas.openxmlformats.org/drawingml/2006/picture">
+                <pic:pic xmlns:pic="http://schemas.openxmlformats.org/drawingml/2006/picture">
+                  <pic:nvPicPr>
+                    <pic:cNvPr id="1" name=""/>
+                    <pic:cNvPicPr/>
+                  </pic:nvPicPr>
+                  <pic:blipFill>
+                    <a:blip r:embed="rId9"/>
+                    <a:stretch>
+                      <a:fillRect/>
+                    </a:stretch>
+                  </pic:blipFill>
+                  <pic:spPr>
+                    <a:xfrm>
+                      <a:off x="0" y="0"/>
+                      <a:ext cx="2097884" cy="1622990"/>
+                    </a:xfrm>
+                    <a:prstGeom prst="rect">
+                      <a:avLst/>
+                    </a:prstGeom>
+                  </pic:spPr>
+                </pic:pic>
+              </a:graphicData>
+            </a:graphic>
+          </wp:inline>
+        </w:drawing>
+      </w:r>
+      <w:r>
+        <w:rPr>
+          <w:noProof/>
+        </w:rPr>
+        <w:drawing>
+          <wp:inline distT="0" distB="0" distL="0" distR="0" wp14:anchorId="34026A95" wp14:editId="2C1E534E">
+            <wp:extent cx="1627949" cy="1901314"/>
+            <wp:effectExtent l="0" t="0" r="0" b="3810"/>
+            <wp:docPr id="9" name="Imagem 9"/>
+            <wp:cNvGraphicFramePr>
+              <a:graphicFrameLocks xmlns:a="http://schemas.openxmlformats.org/drawingml/2006/main" noChangeAspect="1"/>
+            </wp:cNvGraphicFramePr>
+            <a:graphic xmlns:a="http://schemas.openxmlformats.org/drawingml/2006/main">
+              <a:graphicData uri="http://schemas.openxmlformats.org/drawingml/2006/picture">
+                <pic:pic xmlns:pic="http://schemas.openxmlformats.org/drawingml/2006/picture">
+                  <pic:nvPicPr>
+                    <pic:cNvPr id="1" name=""/>
+                    <pic:cNvPicPr/>
+                  </pic:nvPicPr>
+                  <pic:blipFill>
+                    <a:blip r:embed="rId10"/>
+                    <a:stretch>
+                      <a:fillRect/>
+                    </a:stretch>
+                  </pic:blipFill>
+                  <pic:spPr>
+                    <a:xfrm>
+                      <a:off x="0" y="0"/>
+                      <a:ext cx="1678406" cy="1960243"/>
+                    </a:xfrm>
+                    <a:prstGeom prst="rect">
+                      <a:avLst/>
+                    </a:prstGeom>
+                  </pic:spPr>
+                </pic:pic>
+              </a:graphicData>
+            </a:graphic>
+          </wp:inline>
+        </w:drawing>
+      </w:r>
+    </w:p>
+    <w:p/>
+    <w:p>
+      <w:r>
+        <w:t xml:space="preserve"> </w:t>
+      </w:r>
+    </w:p>
+    <w:p>
+      <w:r>
+        <w:t xml:space="preserve">Antes \\ depois (falar da redução de </w:t>
+      </w:r>
+      <w:proofErr w:type="spellStart"/>
+      <w:r>
+        <w:t>codigo</w:t>
+      </w:r>
+      <w:proofErr w:type="spellEnd"/>
+      <w:r>
+        <w:t xml:space="preserve"> e esconder detalhes):</w:t>
+      </w:r>
+    </w:p>
+    <w:p>
+      <w:r>
+        <w:rPr>
+          <w:noProof/>
+        </w:rPr>
+        <w:lastRenderedPageBreak/>
+        <w:drawing>
+          <wp:inline distT="0" distB="0" distL="0" distR="0" wp14:anchorId="00CE43F3" wp14:editId="2D84F89B">
+            <wp:extent cx="1455441" cy="2510636"/>
+            <wp:effectExtent l="0" t="0" r="0" b="4445"/>
+            <wp:docPr id="11" name="Imagem 11"/>
+            <wp:cNvGraphicFramePr>
+              <a:graphicFrameLocks xmlns:a="http://schemas.openxmlformats.org/drawingml/2006/main" noChangeAspect="1"/>
+            </wp:cNvGraphicFramePr>
+            <a:graphic xmlns:a="http://schemas.openxmlformats.org/drawingml/2006/main">
+              <a:graphicData uri="http://schemas.openxmlformats.org/drawingml/2006/picture">
+                <pic:pic xmlns:pic="http://schemas.openxmlformats.org/drawingml/2006/picture">
+                  <pic:nvPicPr>
+                    <pic:cNvPr id="1" name=""/>
+                    <pic:cNvPicPr/>
+                  </pic:nvPicPr>
+                  <pic:blipFill>
+                    <a:blip r:embed="rId11"/>
+                    <a:stretch>
+                      <a:fillRect/>
+                    </a:stretch>
+                  </pic:blipFill>
+                  <pic:spPr>
+                    <a:xfrm>
+                      <a:off x="0" y="0"/>
+                      <a:ext cx="1471432" cy="2538221"/>
+                    </a:xfrm>
+                    <a:prstGeom prst="rect">
+                      <a:avLst/>
+                    </a:prstGeom>
+                  </pic:spPr>
+                </pic:pic>
+              </a:graphicData>
+            </a:graphic>
+          </wp:inline>
+        </w:drawing>
+      </w:r>
+      <w:r>
+        <w:rPr>
+          <w:noProof/>
+        </w:rPr>
+        <w:drawing>
+          <wp:inline distT="0" distB="0" distL="0" distR="0" wp14:anchorId="2806AA82" wp14:editId="6CEF72C6">
+            <wp:extent cx="2151219" cy="691634"/>
+            <wp:effectExtent l="0" t="0" r="1905" b="0"/>
+            <wp:docPr id="15" name="Imagem 15"/>
+            <wp:cNvGraphicFramePr>
+              <a:graphicFrameLocks xmlns:a="http://schemas.openxmlformats.org/drawingml/2006/main" noChangeAspect="1"/>
+            </wp:cNvGraphicFramePr>
+            <a:graphic xmlns:a="http://schemas.openxmlformats.org/drawingml/2006/main">
+              <a:graphicData uri="http://schemas.openxmlformats.org/drawingml/2006/picture">
+                <pic:pic xmlns:pic="http://schemas.openxmlformats.org/drawingml/2006/picture">
+                  <pic:nvPicPr>
+                    <pic:cNvPr id="1" name=""/>
+                    <pic:cNvPicPr/>
+                  </pic:nvPicPr>
+                  <pic:blipFill>
+                    <a:blip r:embed="rId12"/>
+                    <a:stretch>
+                      <a:fillRect/>
+                    </a:stretch>
+                  </pic:blipFill>
+                  <pic:spPr>
+                    <a:xfrm>
+                      <a:off x="0" y="0"/>
+                      <a:ext cx="2238446" cy="719678"/>
+                    </a:xfrm>
+                    <a:prstGeom prst="rect">
+                      <a:avLst/>
+                    </a:prstGeom>
+                  </pic:spPr>
+                </pic:pic>
+              </a:graphicData>
+            </a:graphic>
+          </wp:inline>
+        </w:drawing>
+      </w:r>
+    </w:p>
+    <w:p>
+      <w:r>
+        <w:t xml:space="preserve">Esse é o código de uma </w:t>
+      </w:r>
+      <w:proofErr w:type="spellStart"/>
+      <w:r>
+        <w:t>view</w:t>
+      </w:r>
+      <w:proofErr w:type="spellEnd"/>
+      <w:r>
+        <w:t xml:space="preserve">, </w:t>
+      </w:r>
+      <w:proofErr w:type="spellStart"/>
+      <w:r>
+        <w:t>da</w:t>
+      </w:r>
+      <w:proofErr w:type="spellEnd"/>
+      <w:r>
+        <w:t xml:space="preserve"> para notar a diferença entre responsabilidades, antes a </w:t>
+      </w:r>
+      <w:proofErr w:type="spellStart"/>
+      <w:r>
+        <w:t>view</w:t>
+      </w:r>
+      <w:proofErr w:type="spellEnd"/>
+      <w:r>
+        <w:t xml:space="preserve"> era responsável de montar o </w:t>
+      </w:r>
+      <w:proofErr w:type="spellStart"/>
+      <w:r>
+        <w:t>popup</w:t>
+      </w:r>
+      <w:proofErr w:type="spellEnd"/>
+      <w:r>
+        <w:t xml:space="preserve">, hoje o responsável de montar o </w:t>
+      </w:r>
+      <w:proofErr w:type="spellStart"/>
+      <w:r>
+        <w:t>popup</w:t>
+      </w:r>
+      <w:proofErr w:type="spellEnd"/>
+      <w:r>
+        <w:t xml:space="preserve"> é o próprio </w:t>
+      </w:r>
+      <w:proofErr w:type="spellStart"/>
+      <w:r>
+        <w:t>popup</w:t>
+      </w:r>
+      <w:proofErr w:type="spellEnd"/>
+      <w:r>
+        <w:t>.</w:t>
+      </w:r>
+    </w:p>
+    <w:p/>
+    <w:p>
+      <w:pPr>
+        <w:rPr>
+          <w:b/>
+        </w:rPr>
+      </w:pPr>
+      <w:r>
+        <w:rPr>
+          <w:b/>
+        </w:rPr>
+        <w:t>Código Final:</w:t>
+      </w:r>
+    </w:p>
+    <w:p>
+      <w:pPr>
+        <w:rPr>
+          <w:b/>
+        </w:rPr>
+      </w:pPr>
+      <w:r>
+        <w:rPr>
+          <w:noProof/>
+        </w:rPr>
+        <w:lastRenderedPageBreak/>
+        <w:drawing>
+          <wp:inline distT="0" distB="0" distL="0" distR="0" wp14:anchorId="3A45B5F6" wp14:editId="6420F3BB">
+            <wp:extent cx="5400040" cy="7561580"/>
+            <wp:effectExtent l="0" t="0" r="0" b="1270"/>
+            <wp:docPr id="16" name="Imagem 16"/>
+            <wp:cNvGraphicFramePr>
+              <a:graphicFrameLocks xmlns:a="http://schemas.openxmlformats.org/drawingml/2006/main" noChangeAspect="1"/>
+            </wp:cNvGraphicFramePr>
+            <a:graphic xmlns:a="http://schemas.openxmlformats.org/drawingml/2006/main">
+              <a:graphicData uri="http://schemas.openxmlformats.org/drawingml/2006/picture">
+                <pic:pic xmlns:pic="http://schemas.openxmlformats.org/drawingml/2006/picture">
+                  <pic:nvPicPr>
+                    <pic:cNvPr id="1" name=""/>
+                    <pic:cNvPicPr/>
+                  </pic:nvPicPr>
+                  <pic:blipFill>
+                    <a:blip r:embed="rId13"/>
+                    <a:stretch>
+                      <a:fillRect/>
+                    </a:stretch>
+                  </pic:blipFill>
+                  <pic:spPr>
+                    <a:xfrm>
+                      <a:off x="0" y="0"/>
+                      <a:ext cx="5400040" cy="7561580"/>
+                    </a:xfrm>
+                    <a:prstGeom prst="rect">
+                      <a:avLst/>
+                    </a:prstGeom>
+                  </pic:spPr>
+                </pic:pic>
+              </a:graphicData>
+            </a:graphic>
+          </wp:inline>
+        </w:drawing>
+      </w:r>
+      <w:r>
+        <w:rPr>
+          <w:b/>
+        </w:rPr>
+        <w:t xml:space="preserve"> </w:t>
+      </w:r>
+    </w:p>
+    <w:p>
+      <w:r>
+        <w:t>Esse caso da mensagem de erro deu para explorar bastante conteúdo do paradigma funcional</w:t>
+      </w:r>
+      <w:r>
+        <w:t>, vou explicar alguns aqui:</w:t>
+      </w:r>
+    </w:p>
+    <w:p>
+      <w:r>
+        <w:t>Note na linha 27, temos a seguinte linha</w:t>
+      </w:r>
+    </w:p>
+    <w:p>
+      <w:proofErr w:type="spellStart"/>
+      <w:r>
+        <w:rPr>
+          <w:color w:val="4472C4" w:themeColor="accent1"/>
+        </w:rPr>
+        <w:t>Const</w:t>
+      </w:r>
+      <w:proofErr w:type="spellEnd"/>
+      <w:r>
+        <w:rPr>
+          <w:color w:val="4472C4" w:themeColor="accent1"/>
+        </w:rPr>
+        <w:t xml:space="preserve"> aviso</w:t>
+      </w:r>
+      <w:r>
+        <w:t xml:space="preserve"> = </w:t>
+      </w:r>
+      <w:proofErr w:type="spellStart"/>
+      <w:r>
+        <w:rPr>
+          <w:color w:val="FF0000"/>
+        </w:rPr>
+        <w:t>props</w:t>
+      </w:r>
+      <w:proofErr w:type="spellEnd"/>
+      <w:r>
+        <w:rPr>
+          <w:color w:val="FF0000"/>
+        </w:rPr>
+        <w:t xml:space="preserve"> =&gt; </w:t>
+      </w:r>
+      <w:r>
+        <w:rPr>
+          <w:color w:val="FFD966" w:themeColor="accent4" w:themeTint="99"/>
+        </w:rPr>
+        <w:t>() =&gt; ...</w:t>
+      </w:r>
+    </w:p>
+    <w:p>
+      <w:pPr>
+        <w:rPr>
+          <w:color w:val="FFD966" w:themeColor="accent4" w:themeTint="99"/>
+        </w:rPr>
+      </w:pPr>
+      <w:r>
+        <w:rPr>
+          <w:color w:val="4472C4" w:themeColor="accent1"/>
+        </w:rPr>
+        <w:t>Variável</w:t>
+      </w:r>
+      <w:r>
+        <w:t xml:space="preserve"> = </w:t>
+      </w:r>
+      <w:r>
+        <w:rPr>
+          <w:color w:val="FF0000"/>
+        </w:rPr>
+        <w:t>função</w:t>
+      </w:r>
+      <w:r>
+        <w:t xml:space="preserve"> =&gt; </w:t>
+      </w:r>
+      <w:r>
+        <w:rPr>
+          <w:color w:val="FFD966" w:themeColor="accent4" w:themeTint="99"/>
+        </w:rPr>
+        <w:t>função</w:t>
+      </w:r>
+    </w:p>
+    <w:p>
+      <w:r>
+        <w:lastRenderedPageBreak/>
+        <w:t>Nessa linha</w:t>
+      </w:r>
+      <w:r>
+        <w:t xml:space="preserve"> temos uma função cujo a </w:t>
+      </w:r>
+      <w:r>
+        <w:t>referência</w:t>
+      </w:r>
+      <w:r>
+        <w:t xml:space="preserve"> está em uma variável, isso é possível por que o </w:t>
+      </w:r>
+      <w:proofErr w:type="spellStart"/>
+      <w:r>
+        <w:t>javascript</w:t>
+      </w:r>
+      <w:proofErr w:type="spellEnd"/>
+      <w:r>
+        <w:t xml:space="preserve"> suporta </w:t>
+      </w:r>
+      <w:proofErr w:type="spellStart"/>
+      <w:r>
+        <w:rPr>
+          <w:b/>
+        </w:rPr>
+        <w:t>first</w:t>
+      </w:r>
+      <w:proofErr w:type="spellEnd"/>
+      <w:r>
+        <w:rPr>
+          <w:b/>
+        </w:rPr>
+        <w:t xml:space="preserve"> </w:t>
+      </w:r>
+      <w:proofErr w:type="spellStart"/>
+      <w:r>
+        <w:rPr>
+          <w:b/>
+        </w:rPr>
+        <w:t>class</w:t>
+      </w:r>
+      <w:proofErr w:type="spellEnd"/>
+      <w:r>
+        <w:rPr>
+          <w:b/>
+        </w:rPr>
+        <w:t xml:space="preserve"> </w:t>
+      </w:r>
+      <w:proofErr w:type="spellStart"/>
+      <w:r>
+        <w:rPr>
+          <w:b/>
+        </w:rPr>
+        <w:t>functions</w:t>
+      </w:r>
+      <w:proofErr w:type="spellEnd"/>
+      <w:r>
+        <w:t xml:space="preserve"> que são funções que são tratadas como objetos e sua </w:t>
+      </w:r>
+      <w:proofErr w:type="gramStart"/>
+      <w:r>
+        <w:t>referencia</w:t>
+      </w:r>
+      <w:proofErr w:type="gramEnd"/>
+      <w:r>
+        <w:t xml:space="preserve"> pode ser armazenada dentro de uma variável.</w:t>
+      </w:r>
+    </w:p>
+    <w:p>
+      <w:r>
+        <w:t xml:space="preserve">Mas essa linha é mais interessante que isso, que além de salvar a </w:t>
+      </w:r>
+      <w:r>
+        <w:t>referência</w:t>
+      </w:r>
+      <w:r>
+        <w:t xml:space="preserve"> de uma função em uma variável, essa função também retorna outra função como resultado! Olhe bem, temos a primeira função que recebe “</w:t>
+      </w:r>
+      <w:proofErr w:type="spellStart"/>
+      <w:r>
+        <w:t>props</w:t>
+      </w:r>
+      <w:proofErr w:type="spellEnd"/>
+      <w:r>
+        <w:t xml:space="preserve">” como parâmetro e temos outra função interna que não recebe parâmetro algum “()” única coisa que a função </w:t>
+      </w:r>
+      <w:proofErr w:type="spellStart"/>
+      <w:r>
+        <w:t>wrapper</w:t>
+      </w:r>
+      <w:proofErr w:type="spellEnd"/>
+      <w:r>
+        <w:t xml:space="preserve"> faz é retornar outra, mas por que eu fiz isso?</w:t>
+      </w:r>
+    </w:p>
+    <w:p>
+      <w:pPr>
+        <w:rPr>
+          <w:rStyle w:val="nfase"/>
+          <w:rFonts w:ascii="Arial" w:hAnsi="Arial" w:cs="Arial"/>
+          <w:i w:val="0"/>
+          <w:color w:val="242729"/>
+          <w:bdr w:val="none" w:sz="0" w:space="0" w:color="auto" w:frame="1"/>
+          <w:shd w:val="clear" w:color="auto" w:fill="FFFFFF"/>
+        </w:rPr>
+      </w:pPr>
+      <w:r>
+        <w:t xml:space="preserve">Aproveitei o </w:t>
+      </w:r>
+      <w:proofErr w:type="spellStart"/>
+      <w:r>
+        <w:rPr>
+          <w:rStyle w:val="nfase"/>
+          <w:rFonts w:ascii="Arial" w:hAnsi="Arial" w:cs="Arial"/>
+          <w:b/>
+          <w:i w:val="0"/>
+          <w:color w:val="242729"/>
+          <w:bdr w:val="none" w:sz="0" w:space="0" w:color="auto" w:frame="1"/>
+          <w:shd w:val="clear" w:color="auto" w:fill="FFFFFF"/>
+        </w:rPr>
+        <w:t>first</w:t>
+      </w:r>
+      <w:proofErr w:type="spellEnd"/>
+      <w:r>
+        <w:rPr>
+          <w:rStyle w:val="nfase"/>
+          <w:rFonts w:ascii="Arial" w:hAnsi="Arial" w:cs="Arial"/>
+          <w:b/>
+          <w:i w:val="0"/>
+          <w:color w:val="242729"/>
+          <w:bdr w:val="none" w:sz="0" w:space="0" w:color="auto" w:frame="1"/>
+          <w:shd w:val="clear" w:color="auto" w:fill="FFFFFF"/>
+        </w:rPr>
+        <w:t xml:space="preserve"> </w:t>
+      </w:r>
+      <w:proofErr w:type="spellStart"/>
+      <w:r>
+        <w:rPr>
+          <w:rStyle w:val="nfase"/>
+          <w:rFonts w:ascii="Arial" w:hAnsi="Arial" w:cs="Arial"/>
+          <w:b/>
+          <w:i w:val="0"/>
+          <w:color w:val="242729"/>
+          <w:bdr w:val="none" w:sz="0" w:space="0" w:color="auto" w:frame="1"/>
+          <w:shd w:val="clear" w:color="auto" w:fill="FFFFFF"/>
+        </w:rPr>
+        <w:t>class</w:t>
+      </w:r>
+      <w:proofErr w:type="spellEnd"/>
+      <w:r>
+        <w:rPr>
+          <w:rStyle w:val="nfase"/>
+          <w:rFonts w:ascii="Arial" w:hAnsi="Arial" w:cs="Arial"/>
+          <w:b/>
+          <w:i w:val="0"/>
+          <w:color w:val="242729"/>
+          <w:bdr w:val="none" w:sz="0" w:space="0" w:color="auto" w:frame="1"/>
+          <w:shd w:val="clear" w:color="auto" w:fill="FFFFFF"/>
+        </w:rPr>
+        <w:t xml:space="preserve"> </w:t>
+      </w:r>
+      <w:proofErr w:type="spellStart"/>
+      <w:r>
+        <w:rPr>
+          <w:rStyle w:val="nfase"/>
+          <w:rFonts w:ascii="Arial" w:hAnsi="Arial" w:cs="Arial"/>
+          <w:b/>
+          <w:i w:val="0"/>
+          <w:color w:val="242729"/>
+          <w:bdr w:val="none" w:sz="0" w:space="0" w:color="auto" w:frame="1"/>
+          <w:shd w:val="clear" w:color="auto" w:fill="FFFFFF"/>
+        </w:rPr>
+        <w:t>functions</w:t>
+      </w:r>
+      <w:proofErr w:type="spellEnd"/>
+      <w:r>
+        <w:rPr>
+          <w:rStyle w:val="nfase"/>
+          <w:rFonts w:ascii="Arial" w:hAnsi="Arial" w:cs="Arial"/>
+          <w:i w:val="0"/>
+          <w:color w:val="242729"/>
+          <w:bdr w:val="none" w:sz="0" w:space="0" w:color="auto" w:frame="1"/>
+          <w:shd w:val="clear" w:color="auto" w:fill="FFFFFF"/>
+        </w:rPr>
+        <w:t xml:space="preserve"> para fazer uso de outro conceito bem parecido chamado </w:t>
+      </w:r>
+      <w:proofErr w:type="spellStart"/>
+      <w:r>
+        <w:rPr>
+          <w:rStyle w:val="nfase"/>
+          <w:rFonts w:ascii="Arial" w:hAnsi="Arial" w:cs="Arial"/>
+          <w:b/>
+          <w:i w:val="0"/>
+          <w:color w:val="242729"/>
+          <w:bdr w:val="none" w:sz="0" w:space="0" w:color="auto" w:frame="1"/>
+          <w:shd w:val="clear" w:color="auto" w:fill="FFFFFF"/>
+        </w:rPr>
+        <w:t>higher</w:t>
+      </w:r>
+      <w:proofErr w:type="spellEnd"/>
+      <w:r>
+        <w:rPr>
+          <w:rStyle w:val="nfase"/>
+          <w:rFonts w:ascii="Arial" w:hAnsi="Arial" w:cs="Arial"/>
+          <w:b/>
+          <w:i w:val="0"/>
+          <w:color w:val="242729"/>
+          <w:bdr w:val="none" w:sz="0" w:space="0" w:color="auto" w:frame="1"/>
+          <w:shd w:val="clear" w:color="auto" w:fill="FFFFFF"/>
+        </w:rPr>
+        <w:t xml:space="preserve"> </w:t>
+      </w:r>
+      <w:proofErr w:type="spellStart"/>
+      <w:r>
+        <w:rPr>
+          <w:rStyle w:val="nfase"/>
+          <w:rFonts w:ascii="Arial" w:hAnsi="Arial" w:cs="Arial"/>
+          <w:b/>
+          <w:i w:val="0"/>
+          <w:color w:val="242729"/>
+          <w:bdr w:val="none" w:sz="0" w:space="0" w:color="auto" w:frame="1"/>
+          <w:shd w:val="clear" w:color="auto" w:fill="FFFFFF"/>
+        </w:rPr>
+        <w:t>order</w:t>
+      </w:r>
+      <w:proofErr w:type="spellEnd"/>
+      <w:r>
+        <w:rPr>
+          <w:rStyle w:val="nfase"/>
+          <w:rFonts w:ascii="Arial" w:hAnsi="Arial" w:cs="Arial"/>
+          <w:b/>
+          <w:i w:val="0"/>
+          <w:color w:val="242729"/>
+          <w:bdr w:val="none" w:sz="0" w:space="0" w:color="auto" w:frame="1"/>
+          <w:shd w:val="clear" w:color="auto" w:fill="FFFFFF"/>
+        </w:rPr>
+        <w:t xml:space="preserve"> </w:t>
+      </w:r>
+      <w:proofErr w:type="spellStart"/>
+      <w:r>
+        <w:rPr>
+          <w:rStyle w:val="nfase"/>
+          <w:rFonts w:ascii="Arial" w:hAnsi="Arial" w:cs="Arial"/>
+          <w:b/>
+          <w:i w:val="0"/>
+          <w:color w:val="242729"/>
+          <w:bdr w:val="none" w:sz="0" w:space="0" w:color="auto" w:frame="1"/>
+          <w:shd w:val="clear" w:color="auto" w:fill="FFFFFF"/>
+        </w:rPr>
+        <w:t>functions</w:t>
+      </w:r>
+      <w:proofErr w:type="spellEnd"/>
+      <w:r>
+        <w:rPr>
+          <w:rStyle w:val="nfase"/>
+          <w:rFonts w:ascii="Arial" w:hAnsi="Arial" w:cs="Arial"/>
+          <w:i w:val="0"/>
+          <w:color w:val="242729"/>
+          <w:bdr w:val="none" w:sz="0" w:space="0" w:color="auto" w:frame="1"/>
+          <w:shd w:val="clear" w:color="auto" w:fill="FFFFFF"/>
+        </w:rPr>
+        <w:t xml:space="preserve"> que são funções que podem ser passadas como parâmetro que o </w:t>
+      </w:r>
+      <w:proofErr w:type="spellStart"/>
+      <w:r>
+        <w:rPr>
+          <w:rStyle w:val="nfase"/>
+          <w:rFonts w:ascii="Arial" w:hAnsi="Arial" w:cs="Arial"/>
+          <w:i w:val="0"/>
+          <w:color w:val="242729"/>
+          <w:bdr w:val="none" w:sz="0" w:space="0" w:color="auto" w:frame="1"/>
+          <w:shd w:val="clear" w:color="auto" w:fill="FFFFFF"/>
+        </w:rPr>
+        <w:t>javascript</w:t>
+      </w:r>
+      <w:proofErr w:type="spellEnd"/>
+      <w:r>
+        <w:rPr>
+          <w:rStyle w:val="nfase"/>
+          <w:rFonts w:ascii="Arial" w:hAnsi="Arial" w:cs="Arial"/>
+          <w:i w:val="0"/>
+          <w:color w:val="242729"/>
+          <w:bdr w:val="none" w:sz="0" w:space="0" w:color="auto" w:frame="1"/>
+          <w:shd w:val="clear" w:color="auto" w:fill="FFFFFF"/>
+        </w:rPr>
+        <w:t xml:space="preserve"> também suporta.</w:t>
+      </w:r>
+    </w:p>
+    <w:p>
+      <w:pPr>
+        <w:rPr>
+          <w:i/>
+          <w:sz w:val="16"/>
+          <w:szCs w:val="16"/>
+        </w:rPr>
+      </w:pPr>
+      <w:r>
+        <w:rPr>
+          <w:i/>
+          <w:sz w:val="16"/>
+          <w:szCs w:val="16"/>
+        </w:rPr>
+        <w:t xml:space="preserve">Isso vai ser meio complicado de </w:t>
+      </w:r>
+      <w:r>
+        <w:rPr>
+          <w:i/>
+          <w:sz w:val="16"/>
+          <w:szCs w:val="16"/>
+        </w:rPr>
+        <w:t>explicar,</w:t>
+      </w:r>
+      <w:r>
+        <w:rPr>
+          <w:i/>
+          <w:sz w:val="16"/>
+          <w:szCs w:val="16"/>
+        </w:rPr>
+        <w:t xml:space="preserve"> mas vamos lá</w:t>
+      </w:r>
+      <w:r>
+        <w:rPr>
+          <w:i/>
+          <w:sz w:val="16"/>
+          <w:szCs w:val="16"/>
+        </w:rPr>
+        <w:t>.</w:t>
+      </w:r>
+    </w:p>
+    <w:p>
+      <w:r>
+        <w:t>Olha a linha 17:</w:t>
+      </w:r>
+    </w:p>
+    <w:p>
+      <w:pPr>
+        <w:rPr>
+          <w:color w:val="BFBFBF" w:themeColor="background1" w:themeShade="BF"/>
+        </w:rPr>
+      </w:pPr>
+      <w:r>
+        <w:t xml:space="preserve">Temos um </w:t>
+      </w:r>
+      <w:proofErr w:type="spellStart"/>
+      <w:r>
+        <w:rPr>
+          <w:color w:val="FF0000"/>
+        </w:rPr>
+        <w:t>with</w:t>
+      </w:r>
+      <w:r>
+        <w:rPr>
+          <w:color w:val="FF0000"/>
+        </w:rPr>
+        <w:t>R</w:t>
+      </w:r>
+      <w:r>
+        <w:rPr>
+          <w:color w:val="FF0000"/>
+        </w:rPr>
+        <w:t>edirect</w:t>
+      </w:r>
+      <w:proofErr w:type="spellEnd"/>
+      <w:r>
+        <w:rPr>
+          <w:color w:val="FF0000"/>
+        </w:rPr>
+        <w:t>(</w:t>
+      </w:r>
+      <w:r>
+        <w:rPr>
+          <w:color w:val="4472C4" w:themeColor="accent1"/>
+        </w:rPr>
+        <w:t>aviso(resto</w:t>
+      </w:r>
+      <w:proofErr w:type="gramStart"/>
+      <w:r>
+        <w:rPr>
+          <w:color w:val="4472C4" w:themeColor="accent1"/>
         </w:rPr>
         <w:t>)</w:t>
       </w:r>
       <w:r>
         <w:rPr>
-          <w:b/>
-        </w:rPr>
-        <w:t>:</w:t>
-      </w:r>
-    </w:p>
-    <w:p>
-      <w:r>
-        <w:t xml:space="preserve">O WET significa “escreva tudo duas </w:t>
+          <w:color w:val="FF0000"/>
+        </w:rPr>
+        <w:t>)</w:t>
+      </w:r>
+      <w:r>
+        <w:rPr>
+          <w:color w:val="BFBFBF" w:themeColor="background1" w:themeShade="BF"/>
+        </w:rPr>
+        <w:t>(</w:t>
+      </w:r>
+      <w:proofErr w:type="spellStart"/>
+      <w:proofErr w:type="gramEnd"/>
+      <w:r>
+        <w:rPr>
+          <w:color w:val="BFBFBF" w:themeColor="background1" w:themeShade="BF"/>
+        </w:rPr>
+        <w:t>redirect</w:t>
+      </w:r>
+      <w:proofErr w:type="spellEnd"/>
+      <w:r>
+        <w:rPr>
+          <w:color w:val="BFBFBF" w:themeColor="background1" w:themeShade="BF"/>
+        </w:rPr>
+        <w:t>)</w:t>
+      </w:r>
+    </w:p>
+    <w:p>
+      <w:r>
+        <w:t xml:space="preserve">A função </w:t>
+      </w:r>
+      <w:r>
+        <w:rPr>
+          <w:color w:val="4472C4" w:themeColor="accent1"/>
+        </w:rPr>
+        <w:t>aviso(resto)</w:t>
+      </w:r>
+      <w:r>
+        <w:rPr>
+          <w:color w:val="4472C4" w:themeColor="accent1"/>
+        </w:rPr>
+        <w:t xml:space="preserve"> </w:t>
+      </w:r>
+      <w:r>
+        <w:t xml:space="preserve">retorna outra função. </w:t>
+      </w:r>
+    </w:p>
+    <w:p>
+      <w:r>
+        <w:t>A função</w:t>
+      </w:r>
+      <w:r>
+        <w:rPr>
+          <w:color w:val="FF0000"/>
+        </w:rPr>
+        <w:t xml:space="preserve"> </w:t>
+      </w:r>
+      <w:proofErr w:type="spellStart"/>
+      <w:r>
+        <w:rPr>
+          <w:color w:val="FF0000"/>
+        </w:rPr>
+        <w:t>withRedirect</w:t>
+      </w:r>
+      <w:proofErr w:type="spellEnd"/>
+      <w:r>
+        <w:rPr>
+          <w:color w:val="FF0000"/>
+        </w:rPr>
+        <w:t xml:space="preserve"> </w:t>
+      </w:r>
+      <w:r>
+        <w:t xml:space="preserve">recebe </w:t>
+      </w:r>
+      <w:r>
+        <w:t>uma</w:t>
+      </w:r>
+      <w:r>
+        <w:t xml:space="preserve"> função </w:t>
+      </w:r>
+      <w:r>
+        <w:t>por</w:t>
+      </w:r>
+      <w:r>
+        <w:t xml:space="preserve"> parâmetro </w:t>
+      </w:r>
+      <w:r>
+        <w:t>e</w:t>
+      </w:r>
+      <w:r>
+        <w:t xml:space="preserve"> retorna outra função que por sua vez recebe um</w:t>
+      </w:r>
+      <w:r>
+        <w:t xml:space="preserve">a </w:t>
+      </w:r>
+      <w:proofErr w:type="spellStart"/>
+      <w:r>
+        <w:t>string</w:t>
+      </w:r>
+      <w:proofErr w:type="spellEnd"/>
+      <w:r>
+        <w:t xml:space="preserve"> </w:t>
+      </w:r>
+      <w:r>
+        <w:t xml:space="preserve">por parâmetro, isso é devido que ao final de um </w:t>
+      </w:r>
+      <w:proofErr w:type="spellStart"/>
+      <w:r>
+        <w:t>popup</w:t>
+      </w:r>
+      <w:proofErr w:type="spellEnd"/>
+      <w:r>
+        <w:t>, você pode redirecionar o usuário para outra tela</w:t>
+      </w:r>
+      <w:r>
+        <w:t>.</w:t>
+      </w:r>
+    </w:p>
+    <w:p>
+      <w:r>
+        <w:t xml:space="preserve">Logo em seguida que a função com apenas um parâmetro é retornada ela é imediatamente executada passando o parâmetro </w:t>
+      </w:r>
+      <w:proofErr w:type="spellStart"/>
+      <w:r>
+        <w:t>redirect</w:t>
+      </w:r>
+      <w:proofErr w:type="spellEnd"/>
+      <w:r>
+        <w:t xml:space="preserve"> (</w:t>
+      </w:r>
+      <w:proofErr w:type="spellStart"/>
+      <w:r>
+        <w:t>withRedirect</w:t>
+      </w:r>
+      <w:proofErr w:type="spellEnd"/>
+      <w:r>
+        <w:t>(aviso(resto</w:t>
       </w:r>
       <w:proofErr w:type="gramStart"/>
       <w:r>
-        <w:t>vezes”</w:t>
-      </w:r>
-      <w:r>
-        <w:t>...</w:t>
-      </w:r>
+        <w:t>))</w:t>
+      </w:r>
+      <w:r>
+        <w:rPr>
+          <w:color w:val="FF0000"/>
+        </w:rPr>
+        <w:t>(</w:t>
+      </w:r>
+      <w:proofErr w:type="spellStart"/>
       <w:proofErr w:type="gramEnd"/>
       <w:r>
-        <w:t xml:space="preserve"> completamente diferente do DRY</w:t>
-      </w:r>
-      <w:r>
-        <w:t>?</w:t>
-      </w:r>
-    </w:p>
-    <w:p>
-      <w:r>
-        <w:t xml:space="preserve">Não! O WET segue um principio que uma repetição de código pode fazer duas coisas diferentes parecerem </w:t>
-      </w:r>
-      <w:proofErr w:type="gramStart"/>
-      <w:r>
-        <w:t>iguais</w:t>
-      </w:r>
-      <w:proofErr w:type="gramEnd"/>
-      <w:r>
-        <w:t xml:space="preserve"> mas na verdade não são! </w:t>
-      </w:r>
-    </w:p>
-    <w:p>
-      <w:r>
-        <w:t>Tipo uma regra de negócio poder mudar no futuro, então com isso o WET fala que tudo bem ter uma repetição que isso não tem grande impacto na manutenibilidade e pode ajudar futuramente.</w:t>
-      </w:r>
-    </w:p>
-    <w:p>
-      <w:pPr>
-        <w:rPr>
-          <w:b/>
-        </w:rPr>
-      </w:pPr>
-      <w:r>
-        <w:rPr>
-          <w:b/>
-        </w:rPr>
-        <w:t>WET VS DRY:</w:t>
-      </w:r>
-    </w:p>
-    <w:p>
-      <w:r>
-        <w:t>E agora?</w:t>
-      </w:r>
-      <w:r>
-        <w:t xml:space="preserve"> A regra é clara, onde houver 2 repetições não iremos abstrair, 3 ou mais vamos abstrair</w:t>
-      </w:r>
-      <w:r>
-        <w:t>, o melhor dos 2 mundos</w:t>
+        <w:rPr>
+          <w:color w:val="FF0000"/>
+        </w:rPr>
+        <w:t>redirect</w:t>
+      </w:r>
+      <w:proofErr w:type="spellEnd"/>
+      <w:r>
+        <w:rPr>
+          <w:color w:val="FF0000"/>
+        </w:rPr>
+        <w:t>)</w:t>
+      </w:r>
+      <w:r>
+        <w:t>)</w:t>
+      </w:r>
+    </w:p>
+    <w:p>
+      <w:r>
+        <w:t xml:space="preserve">A função aviso e </w:t>
+      </w:r>
+      <w:proofErr w:type="spellStart"/>
+      <w:r>
+        <w:t>withRedirect</w:t>
+      </w:r>
+      <w:proofErr w:type="spellEnd"/>
+      <w:r>
+        <w:t xml:space="preserve"> foram combinadas para fazer uma </w:t>
+      </w:r>
+      <w:r>
+        <w:rPr>
+          <w:b/>
+        </w:rPr>
+        <w:t>composição de funções</w:t>
       </w:r>
       <w:r>
         <w:t>.</w:t>
       </w:r>
-    </w:p>
-    <w:p>
       <w:bookmarkStart w:id="0" w:name="_GoBack"/>
       <w:bookmarkEnd w:id="0"/>
     </w:p>
+    <w:p/>
+    <w:p/>
+    <w:p/>
     <w:sectPr>
       <w:pgSz w:w="11906" w:h="16838"/>
       <w:pgMar w:top="1417" w:right="1701" w:bottom="1417" w:left="1701" w:header="708" w:footer="708" w:gutter="0"/>
@@ -1156,6 +2673,17 @@
     <w:semiHidden/>
     <w:unhideWhenUsed/>
   </w:style>
+  <w:style w:type="character" w:styleId="nfase">
+    <w:name w:val="Emphasis"/>
+    <w:basedOn w:val="Fontepargpadro"/>
+    <w:uiPriority w:val="20"/>
+    <w:qFormat/>
+    <w:rsid w:val="00E71403"/>
+    <w:rPr>
+      <w:i/>
+      <w:iCs/>
+    </w:rPr>
+  </w:style>
 </w:styles>
 </file>
 

</xml_diff>